<commit_message>
Doc: Agregue cambios al plan de proyectos
</commit_message>
<xml_diff>
--- a/Etapa de elaboración/Iteración 1/Plan de iteración/Plan de Iteración 1_Vesta Risk Manager_T-Code.docx
+++ b/Etapa de elaboración/Iteración 1/Plan de iteración/Plan de Iteración 1_Vesta Risk Manager_T-Code.docx
@@ -400,25 +400,7 @@
           <w:sz w:val="36"/>
           <w:szCs w:val="36"/>
         </w:rPr>
-        <w:t xml:space="preserve">Vesta </w:t>
-      </w:r>
-      <w:proofErr w:type="spellStart"/>
-      <w:r>
-        <w:rPr>
-          <w:rFonts w:ascii="Cambria" w:hAnsi="Cambria"/>
-          <w:sz w:val="36"/>
-          <w:szCs w:val="36"/>
-        </w:rPr>
-        <w:t>Risk</w:t>
-      </w:r>
-      <w:proofErr w:type="spellEnd"/>
-      <w:r>
-        <w:rPr>
-          <w:rFonts w:ascii="Cambria" w:hAnsi="Cambria"/>
-          <w:sz w:val="36"/>
-          <w:szCs w:val="36"/>
-        </w:rPr>
-        <w:t xml:space="preserve"> Manager</w:t>
+        <w:t>Vesta Risk Manager</w:t>
       </w:r>
     </w:p>
     <w:p>
@@ -450,54 +432,18 @@
         <w:rPr>
           <w:lang w:val="es-AR"/>
         </w:rPr>
-        <w:t>T-</w:t>
-      </w:r>
-      <w:proofErr w:type="spellStart"/>
+        <w:t>T-Code</w:t>
+      </w:r>
+    </w:p>
+    <w:p>
+      <w:pPr>
+        <w:pStyle w:val="Sinespaciado"/>
+      </w:pPr>
       <w:r>
         <w:rPr>
           <w:lang w:val="es-AR"/>
         </w:rPr>
-        <w:t>Code</w:t>
-      </w:r>
-      <w:proofErr w:type="spellEnd"/>
-    </w:p>
-    <w:p>
-      <w:pPr>
-        <w:pStyle w:val="Sinespaciado"/>
-      </w:pPr>
-      <w:r>
-        <w:rPr>
-          <w:lang w:val="es-AR"/>
-        </w:rPr>
-        <w:t xml:space="preserve">Agustín </w:t>
-      </w:r>
-      <w:proofErr w:type="spellStart"/>
-      <w:r>
-        <w:rPr>
-          <w:lang w:val="es-AR"/>
-        </w:rPr>
-        <w:t>Collareda</w:t>
-      </w:r>
-      <w:proofErr w:type="spellEnd"/>
-      <w:r>
-        <w:rPr>
-          <w:lang w:val="es-AR"/>
-        </w:rPr>
-        <w:t xml:space="preserve">, Cintia </w:t>
-      </w:r>
-      <w:proofErr w:type="spellStart"/>
-      <w:r>
-        <w:rPr>
-          <w:lang w:val="es-AR"/>
-        </w:rPr>
-        <w:t>Hernandez</w:t>
-      </w:r>
-      <w:proofErr w:type="spellEnd"/>
-      <w:r>
-        <w:rPr>
-          <w:lang w:val="es-AR"/>
-        </w:rPr>
-        <w:t xml:space="preserve"> y </w:t>
+        <w:t xml:space="preserve">Agustín Collareda, Cintia Hernandez y </w:t>
       </w:r>
       <w:r>
         <w:rPr>
@@ -2205,16 +2151,11 @@
           <w:numId w:val="14"/>
         </w:numPr>
       </w:pPr>
-      <w:proofErr w:type="gramStart"/>
       <w:r>
         <w:t>Herramientas y Tecnologías</w:t>
       </w:r>
       <w:r>
-        <w:t xml:space="preserve"> a utilizar</w:t>
-      </w:r>
-      <w:proofErr w:type="gramEnd"/>
-      <w:r>
-        <w:t>.</w:t>
+        <w:t xml:space="preserve"> a utilizar.</w:t>
       </w:r>
     </w:p>
     <w:p>
@@ -2828,7 +2769,6 @@
                 <w:bCs/>
               </w:rPr>
             </w:pPr>
-            <w:proofErr w:type="gramStart"/>
             <w:r>
               <w:rPr>
                 <w:b/>
@@ -2836,7 +2776,6 @@
               </w:rPr>
               <w:t>Herramientas y Tecnologías a utilizar</w:t>
             </w:r>
-            <w:proofErr w:type="gramEnd"/>
           </w:p>
         </w:tc>
         <w:tc>
@@ -2872,11 +2811,9 @@
             <w:vAlign w:val="center"/>
           </w:tcPr>
           <w:p>
-            <w:proofErr w:type="gramStart"/>
             <w:r>
               <w:t>Herramientas a utilizar</w:t>
             </w:r>
-            <w:proofErr w:type="gramEnd"/>
           </w:p>
         </w:tc>
         <w:tc>
@@ -2897,13 +2834,7 @@
           </w:tcPr>
           <w:p>
             <w:r>
-              <w:t>1</w:t>
-            </w:r>
-            <w:r>
-              <w:t>7</w:t>
-            </w:r>
-            <w:r>
-              <w:t>/09/2024</w:t>
+              <w:t>17/09/2024</w:t>
             </w:r>
           </w:p>
         </w:tc>
@@ -4103,6 +4034,9 @@
     </w:p>
     <w:p>
       <w:r>
+        <w:rPr>
+          <w:noProof/>
+        </w:rPr>
         <w:drawing>
           <wp:inline distT="0" distB="0" distL="0" distR="0" wp14:anchorId="5B589472" wp14:editId="53A3583C">
             <wp:extent cx="5400040" cy="1898650"/>
@@ -4396,13 +4330,8 @@
       </mc:AlternateContent>
     </w:r>
     <w:r>
-      <w:t>T-</w:t>
+      <w:t>T-Code</w:t>
     </w:r>
-    <w:proofErr w:type="spellStart"/>
-    <w:r>
-      <w:t>Code</w:t>
-    </w:r>
-    <w:proofErr w:type="spellEnd"/>
     <w:r>
       <w:tab/>
     </w:r>
@@ -4557,35 +4486,7 @@
       <w:rPr>
         <w:lang w:val="es-AR"/>
       </w:rPr>
-      <w:t xml:space="preserve">Agustín </w:t>
-    </w:r>
-    <w:proofErr w:type="spellStart"/>
-    <w:r>
-      <w:rPr>
-        <w:lang w:val="es-AR"/>
-      </w:rPr>
-      <w:t>Collareda</w:t>
-    </w:r>
-    <w:proofErr w:type="spellEnd"/>
-    <w:r>
-      <w:rPr>
-        <w:lang w:val="es-AR"/>
-      </w:rPr>
-      <w:t xml:space="preserve">, Cintia </w:t>
-    </w:r>
-    <w:proofErr w:type="spellStart"/>
-    <w:r>
-      <w:rPr>
-        <w:lang w:val="es-AR"/>
-      </w:rPr>
-      <w:t>Hernandez</w:t>
-    </w:r>
-    <w:proofErr w:type="spellEnd"/>
-    <w:r>
-      <w:rPr>
-        <w:lang w:val="es-AR"/>
-      </w:rPr>
-      <w:t xml:space="preserve"> y </w:t>
+      <w:t xml:space="preserve">Agustín Collareda, Cintia Hernandez y </w:t>
     </w:r>
     <w:r>
       <w:rPr>
@@ -5079,15 +4980,7 @@
       </mc:AlternateContent>
     </w:r>
     <w:r>
-      <w:t xml:space="preserve">Vesta </w:t>
-    </w:r>
-    <w:proofErr w:type="spellStart"/>
-    <w:r>
-      <w:t>Risk</w:t>
-    </w:r>
-    <w:proofErr w:type="spellEnd"/>
-    <w:r>
-      <w:t xml:space="preserve"> Manager</w:t>
+      <w:t>Vesta Risk Manager</w:t>
     </w:r>
     <w:r>
       <w:tab/>
@@ -7263,6 +7156,7 @@
   <w:style w:type="character" w:default="1" w:styleId="Fuentedeprrafopredeter">
     <w:name w:val="Default Paragraph Font"/>
     <w:uiPriority w:val="1"/>
+    <w:semiHidden/>
     <w:unhideWhenUsed/>
   </w:style>
   <w:style w:type="table" w:default="1" w:styleId="Tablanormal">

</xml_diff>

<commit_message>
Doc: Deje como estaba el plan de iteracion
</commit_message>
<xml_diff>
--- a/Etapa de elaboración/Iteración 1/Plan de iteración/Plan de Iteración 1_Vesta Risk Manager_T-Code.docx
+++ b/Etapa de elaboración/Iteración 1/Plan de iteración/Plan de Iteración 1_Vesta Risk Manager_T-Code.docx
@@ -2719,11 +2719,9 @@
             <w:vAlign w:val="center"/>
           </w:tcPr>
           <w:p>
-            <w:proofErr w:type="spellStart"/>
-            <w:r>
-              <w:t>Metricas</w:t>
-            </w:r>
-            <w:proofErr w:type="spellEnd"/>
+            <w:r>
+              <w:t>Métricas</w:t>
+            </w:r>
             <w:r>
               <w:t xml:space="preserve"> basadas en casos de uso</w:t>
             </w:r>
@@ -2812,7 +2810,10 @@
           </w:tcPr>
           <w:p>
             <w:r>
-              <w:t>Herramientas a utilizar</w:t>
+              <w:t>Describir h</w:t>
+            </w:r>
+            <w:r>
+              <w:t>erramientas a utilizar</w:t>
             </w:r>
           </w:p>
         </w:tc>
@@ -2936,11 +2937,9 @@
             <w:vAlign w:val="center"/>
           </w:tcPr>
           <w:p>
-            <w:proofErr w:type="spellStart"/>
-            <w:r>
-              <w:t>Descripcion</w:t>
-            </w:r>
-            <w:proofErr w:type="spellEnd"/>
+            <w:r>
+              <w:t>Descripción</w:t>
+            </w:r>
             <w:r>
               <w:t xml:space="preserve"> general</w:t>
             </w:r>
@@ -3419,11 +3418,9 @@
               <w:lastRenderedPageBreak/>
               <w:t xml:space="preserve">Definir </w:t>
             </w:r>
-            <w:proofErr w:type="gramStart"/>
-            <w:r>
-              <w:t>Responsables</w:t>
-            </w:r>
-            <w:proofErr w:type="gramEnd"/>
+            <w:r>
+              <w:t>responsables</w:t>
+            </w:r>
             <w:r>
               <w:t xml:space="preserve"> de la Calidad</w:t>
             </w:r>

</xml_diff>

<commit_message>
Doc: Se modifico los indices de la tabla y se añadio informacion sobre el plan de proyecto
</commit_message>
<xml_diff>
--- a/Etapa de elaboración/Iteración 1/Plan de iteración/Plan de Iteración 1_Vesta Risk Manager_T-Code.docx
+++ b/Etapa de elaboración/Iteración 1/Plan de iteración/Plan de Iteración 1_Vesta Risk Manager_T-Code.docx
@@ -400,7 +400,25 @@
           <w:sz w:val="36"/>
           <w:szCs w:val="36"/>
         </w:rPr>
-        <w:t>Vesta Risk Manager</w:t>
+        <w:t xml:space="preserve">Vesta </w:t>
+      </w:r>
+      <w:proofErr w:type="spellStart"/>
+      <w:r>
+        <w:rPr>
+          <w:rFonts w:ascii="Cambria" w:hAnsi="Cambria"/>
+          <w:sz w:val="36"/>
+          <w:szCs w:val="36"/>
+        </w:rPr>
+        <w:t>Risk</w:t>
+      </w:r>
+      <w:proofErr w:type="spellEnd"/>
+      <w:r>
+        <w:rPr>
+          <w:rFonts w:ascii="Cambria" w:hAnsi="Cambria"/>
+          <w:sz w:val="36"/>
+          <w:szCs w:val="36"/>
+        </w:rPr>
+        <w:t xml:space="preserve"> Manager</w:t>
       </w:r>
     </w:p>
     <w:p>
@@ -432,18 +450,54 @@
         <w:rPr>
           <w:lang w:val="es-AR"/>
         </w:rPr>
-        <w:t>T-Code</w:t>
-      </w:r>
-    </w:p>
-    <w:p>
-      <w:pPr>
-        <w:pStyle w:val="Sinespaciado"/>
-      </w:pPr>
+        <w:t>T-</w:t>
+      </w:r>
+      <w:proofErr w:type="spellStart"/>
       <w:r>
         <w:rPr>
           <w:lang w:val="es-AR"/>
         </w:rPr>
-        <w:t xml:space="preserve">Agustín Collareda, Cintia Hernandez y </w:t>
+        <w:t>Code</w:t>
+      </w:r>
+      <w:proofErr w:type="spellEnd"/>
+    </w:p>
+    <w:p>
+      <w:pPr>
+        <w:pStyle w:val="Sinespaciado"/>
+      </w:pPr>
+      <w:r>
+        <w:rPr>
+          <w:lang w:val="es-AR"/>
+        </w:rPr>
+        <w:t xml:space="preserve">Agustín </w:t>
+      </w:r>
+      <w:proofErr w:type="spellStart"/>
+      <w:r>
+        <w:rPr>
+          <w:lang w:val="es-AR"/>
+        </w:rPr>
+        <w:t>Collareda</w:t>
+      </w:r>
+      <w:proofErr w:type="spellEnd"/>
+      <w:r>
+        <w:rPr>
+          <w:lang w:val="es-AR"/>
+        </w:rPr>
+        <w:t xml:space="preserve">, Cintia </w:t>
+      </w:r>
+      <w:proofErr w:type="spellStart"/>
+      <w:r>
+        <w:rPr>
+          <w:lang w:val="es-AR"/>
+        </w:rPr>
+        <w:t>Hernandez</w:t>
+      </w:r>
+      <w:proofErr w:type="spellEnd"/>
+      <w:r>
+        <w:rPr>
+          <w:lang w:val="es-AR"/>
+        </w:rPr>
+        <w:t xml:space="preserve"> y </w:t>
       </w:r>
       <w:r>
         <w:rPr>
@@ -922,7 +976,7 @@
       <w:r>
         <w:fldChar w:fldCharType="separate"/>
       </w:r>
-      <w:hyperlink w:anchor="_Toc176975292" w:history="1">
+      <w:hyperlink w:anchor="_Toc177028158" w:history="1">
         <w:r>
           <w:rPr>
             <w:rStyle w:val="Hipervnculo"/>
@@ -949,7 +1003,7 @@
             <w:noProof/>
             <w:webHidden/>
           </w:rPr>
-          <w:instrText xml:space="preserve"> PAGEREF _Toc176975292 \h </w:instrText>
+          <w:instrText xml:space="preserve"> PAGEREF _Toc177028158 \h </w:instrText>
         </w:r>
         <w:r>
           <w:rPr>
@@ -995,7 +1049,7 @@
           <w14:ligatures w14:val="standardContextual"/>
         </w:rPr>
       </w:pPr>
-      <w:hyperlink w:anchor="_Toc176975293" w:history="1">
+      <w:hyperlink w:anchor="_Toc177028159" w:history="1">
         <w:r>
           <w:rPr>
             <w:rStyle w:val="Hipervnculo"/>
@@ -1022,7 +1076,7 @@
             <w:noProof/>
             <w:webHidden/>
           </w:rPr>
-          <w:instrText xml:space="preserve"> PAGEREF _Toc176975293 \h </w:instrText>
+          <w:instrText xml:space="preserve"> PAGEREF _Toc177028159 \h </w:instrText>
         </w:r>
         <w:r>
           <w:rPr>
@@ -1068,7 +1122,7 @@
           <w14:ligatures w14:val="standardContextual"/>
         </w:rPr>
       </w:pPr>
-      <w:hyperlink w:anchor="_Toc176975294" w:history="1">
+      <w:hyperlink w:anchor="_Toc177028160" w:history="1">
         <w:r>
           <w:rPr>
             <w:rStyle w:val="Hipervnculo"/>
@@ -1095,7 +1149,7 @@
             <w:noProof/>
             <w:webHidden/>
           </w:rPr>
-          <w:instrText xml:space="preserve"> PAGEREF _Toc176975294 \h </w:instrText>
+          <w:instrText xml:space="preserve"> PAGEREF _Toc177028160 \h </w:instrText>
         </w:r>
         <w:r>
           <w:rPr>
@@ -1141,7 +1195,7 @@
           <w14:ligatures w14:val="standardContextual"/>
         </w:rPr>
       </w:pPr>
-      <w:hyperlink w:anchor="_Toc176975295" w:history="1">
+      <w:hyperlink w:anchor="_Toc177028161" w:history="1">
         <w:r>
           <w:rPr>
             <w:rStyle w:val="Hipervnculo"/>
@@ -1168,7 +1222,7 @@
             <w:noProof/>
             <w:webHidden/>
           </w:rPr>
-          <w:instrText xml:space="preserve"> PAGEREF _Toc176975295 \h </w:instrText>
+          <w:instrText xml:space="preserve"> PAGEREF _Toc177028161 \h </w:instrText>
         </w:r>
         <w:r>
           <w:rPr>
@@ -1188,7 +1242,7 @@
             <w:noProof/>
             <w:webHidden/>
           </w:rPr>
-          <w:t>5</w:t>
+          <w:t>4</w:t>
         </w:r>
         <w:r>
           <w:rPr>
@@ -1214,7 +1268,7 @@
           <w14:ligatures w14:val="standardContextual"/>
         </w:rPr>
       </w:pPr>
-      <w:hyperlink w:anchor="_Toc176975296" w:history="1">
+      <w:hyperlink w:anchor="_Toc177028162" w:history="1">
         <w:r>
           <w:rPr>
             <w:rStyle w:val="Hipervnculo"/>
@@ -1241,7 +1295,7 @@
             <w:noProof/>
             <w:webHidden/>
           </w:rPr>
-          <w:instrText xml:space="preserve"> PAGEREF _Toc176975296 \h </w:instrText>
+          <w:instrText xml:space="preserve"> PAGEREF _Toc177028162 \h </w:instrText>
         </w:r>
         <w:r>
           <w:rPr>
@@ -1261,7 +1315,7 @@
             <w:noProof/>
             <w:webHidden/>
           </w:rPr>
-          <w:t>5</w:t>
+          <w:t>4</w:t>
         </w:r>
         <w:r>
           <w:rPr>
@@ -1287,7 +1341,7 @@
           <w14:ligatures w14:val="standardContextual"/>
         </w:rPr>
       </w:pPr>
-      <w:hyperlink w:anchor="_Toc176975297" w:history="1">
+      <w:hyperlink w:anchor="_Toc177028163" w:history="1">
         <w:r>
           <w:rPr>
             <w:rStyle w:val="Hipervnculo"/>
@@ -1314,7 +1368,7 @@
             <w:noProof/>
             <w:webHidden/>
           </w:rPr>
-          <w:instrText xml:space="preserve"> PAGEREF _Toc176975297 \h </w:instrText>
+          <w:instrText xml:space="preserve"> PAGEREF _Toc177028163 \h </w:instrText>
         </w:r>
         <w:r>
           <w:rPr>
@@ -1334,7 +1388,7 @@
             <w:noProof/>
             <w:webHidden/>
           </w:rPr>
-          <w:t>5</w:t>
+          <w:t>4</w:t>
         </w:r>
         <w:r>
           <w:rPr>
@@ -1360,7 +1414,7 @@
           <w14:ligatures w14:val="standardContextual"/>
         </w:rPr>
       </w:pPr>
-      <w:hyperlink w:anchor="_Toc176975298" w:history="1">
+      <w:hyperlink w:anchor="_Toc177028164" w:history="1">
         <w:r>
           <w:rPr>
             <w:rStyle w:val="Hipervnculo"/>
@@ -1387,7 +1441,7 @@
             <w:noProof/>
             <w:webHidden/>
           </w:rPr>
-          <w:instrText xml:space="preserve"> PAGEREF _Toc176975298 \h </w:instrText>
+          <w:instrText xml:space="preserve"> PAGEREF _Toc177028164 \h </w:instrText>
         </w:r>
         <w:r>
           <w:rPr>
@@ -1407,7 +1461,7 @@
             <w:noProof/>
             <w:webHidden/>
           </w:rPr>
-          <w:t>5</w:t>
+          <w:t>4</w:t>
         </w:r>
         <w:r>
           <w:rPr>
@@ -1433,7 +1487,7 @@
           <w14:ligatures w14:val="standardContextual"/>
         </w:rPr>
       </w:pPr>
-      <w:hyperlink w:anchor="_Toc176975299" w:history="1">
+      <w:hyperlink w:anchor="_Toc177028165" w:history="1">
         <w:r>
           <w:rPr>
             <w:rStyle w:val="Hipervnculo"/>
@@ -1460,7 +1514,7 @@
             <w:noProof/>
             <w:webHidden/>
           </w:rPr>
-          <w:instrText xml:space="preserve"> PAGEREF _Toc176975299 \h </w:instrText>
+          <w:instrText xml:space="preserve"> PAGEREF _Toc177028165 \h </w:instrText>
         </w:r>
         <w:r>
           <w:rPr>
@@ -1480,7 +1534,7 @@
             <w:noProof/>
             <w:webHidden/>
           </w:rPr>
-          <w:t>7</w:t>
+          <w:t>6</w:t>
         </w:r>
         <w:r>
           <w:rPr>
@@ -1506,7 +1560,7 @@
           <w14:ligatures w14:val="standardContextual"/>
         </w:rPr>
       </w:pPr>
-      <w:hyperlink w:anchor="_Toc176975300" w:history="1">
+      <w:hyperlink w:anchor="_Toc177028166" w:history="1">
         <w:r>
           <w:rPr>
             <w:rStyle w:val="Hipervnculo"/>
@@ -1533,7 +1587,7 @@
             <w:noProof/>
             <w:webHidden/>
           </w:rPr>
-          <w:instrText xml:space="preserve"> PAGEREF _Toc176975300 \h </w:instrText>
+          <w:instrText xml:space="preserve"> PAGEREF _Toc177028166 \h </w:instrText>
         </w:r>
         <w:r>
           <w:rPr>
@@ -1553,7 +1607,7 @@
             <w:noProof/>
             <w:webHidden/>
           </w:rPr>
-          <w:t>7</w:t>
+          <w:t>6</w:t>
         </w:r>
         <w:r>
           <w:rPr>
@@ -1579,7 +1633,7 @@
           <w14:ligatures w14:val="standardContextual"/>
         </w:rPr>
       </w:pPr>
-      <w:hyperlink w:anchor="_Toc176975301" w:history="1">
+      <w:hyperlink w:anchor="_Toc177028167" w:history="1">
         <w:r>
           <w:rPr>
             <w:rStyle w:val="Hipervnculo"/>
@@ -1606,7 +1660,7 @@
             <w:noProof/>
             <w:webHidden/>
           </w:rPr>
-          <w:instrText xml:space="preserve"> PAGEREF _Toc176975301 \h </w:instrText>
+          <w:instrText xml:space="preserve"> PAGEREF _Toc177028167 \h </w:instrText>
         </w:r>
         <w:r>
           <w:rPr>
@@ -1626,7 +1680,7 @@
             <w:noProof/>
             <w:webHidden/>
           </w:rPr>
-          <w:t>7</w:t>
+          <w:t>6</w:t>
         </w:r>
         <w:r>
           <w:rPr>
@@ -1652,7 +1706,7 @@
           <w14:ligatures w14:val="standardContextual"/>
         </w:rPr>
       </w:pPr>
-      <w:hyperlink w:anchor="_Toc176975302" w:history="1">
+      <w:hyperlink w:anchor="_Toc177028168" w:history="1">
         <w:r>
           <w:rPr>
             <w:rStyle w:val="Hipervnculo"/>
@@ -1679,7 +1733,7 @@
             <w:noProof/>
             <w:webHidden/>
           </w:rPr>
-          <w:instrText xml:space="preserve"> PAGEREF _Toc176975302 \h </w:instrText>
+          <w:instrText xml:space="preserve"> PAGEREF _Toc177028168 \h </w:instrText>
         </w:r>
         <w:r>
           <w:rPr>
@@ -1699,7 +1753,7 @@
             <w:noProof/>
             <w:webHidden/>
           </w:rPr>
-          <w:t>7</w:t>
+          <w:t>6</w:t>
         </w:r>
         <w:r>
           <w:rPr>
@@ -1725,7 +1779,7 @@
           <w14:ligatures w14:val="standardContextual"/>
         </w:rPr>
       </w:pPr>
-      <w:hyperlink w:anchor="_Toc176975303" w:history="1">
+      <w:hyperlink w:anchor="_Toc177028169" w:history="1">
         <w:r>
           <w:rPr>
             <w:rStyle w:val="Hipervnculo"/>
@@ -1752,7 +1806,7 @@
             <w:noProof/>
             <w:webHidden/>
           </w:rPr>
-          <w:instrText xml:space="preserve"> PAGEREF _Toc176975303 \h </w:instrText>
+          <w:instrText xml:space="preserve"> PAGEREF _Toc177028169 \h </w:instrText>
         </w:r>
         <w:r>
           <w:rPr>
@@ -1772,7 +1826,7 @@
             <w:noProof/>
             <w:webHidden/>
           </w:rPr>
-          <w:t>7</w:t>
+          <w:t>6</w:t>
         </w:r>
         <w:r>
           <w:rPr>
@@ -1798,7 +1852,7 @@
           <w14:ligatures w14:val="standardContextual"/>
         </w:rPr>
       </w:pPr>
-      <w:hyperlink w:anchor="_Toc176975304" w:history="1">
+      <w:hyperlink w:anchor="_Toc177028170" w:history="1">
         <w:r>
           <w:rPr>
             <w:rStyle w:val="Hipervnculo"/>
@@ -1825,7 +1879,7 @@
             <w:noProof/>
             <w:webHidden/>
           </w:rPr>
-          <w:instrText xml:space="preserve"> PAGEREF _Toc176975304 \h </w:instrText>
+          <w:instrText xml:space="preserve"> PAGEREF _Toc177028170 \h </w:instrText>
         </w:r>
         <w:r>
           <w:rPr>
@@ -1845,7 +1899,7 @@
             <w:noProof/>
             <w:webHidden/>
           </w:rPr>
-          <w:t>7</w:t>
+          <w:t>6</w:t>
         </w:r>
         <w:r>
           <w:rPr>
@@ -1871,7 +1925,7 @@
           <w14:ligatures w14:val="standardContextual"/>
         </w:rPr>
       </w:pPr>
-      <w:hyperlink w:anchor="_Toc176975305" w:history="1">
+      <w:hyperlink w:anchor="_Toc177028171" w:history="1">
         <w:r>
           <w:rPr>
             <w:rStyle w:val="Hipervnculo"/>
@@ -1898,7 +1952,7 @@
             <w:noProof/>
             <w:webHidden/>
           </w:rPr>
-          <w:instrText xml:space="preserve"> PAGEREF _Toc176975305 \h </w:instrText>
+          <w:instrText xml:space="preserve"> PAGEREF _Toc177028171 \h </w:instrText>
         </w:r>
         <w:r>
           <w:rPr>
@@ -1956,7 +2010,7 @@
       <w:pPr>
         <w:pStyle w:val="PSI-Ttulo1"/>
       </w:pPr>
-      <w:bookmarkStart w:id="0" w:name="_Toc176975292"/>
+      <w:bookmarkStart w:id="0" w:name="_Toc177028158"/>
       <w:r>
         <w:t>Introducción</w:t>
       </w:r>
@@ -1995,7 +2049,7 @@
       <w:pPr>
         <w:pStyle w:val="PSI-Ttulo2"/>
       </w:pPr>
-      <w:bookmarkStart w:id="1" w:name="_Toc176975293"/>
+      <w:bookmarkStart w:id="1" w:name="_Toc177028159"/>
       <w:r>
         <w:t>Propósito</w:t>
       </w:r>
@@ -2016,7 +2070,7 @@
       <w:pPr>
         <w:pStyle w:val="PSI-Ttulo2"/>
       </w:pPr>
-      <w:bookmarkStart w:id="2" w:name="_Toc176975294"/>
+      <w:bookmarkStart w:id="2" w:name="_Toc177028160"/>
       <w:r>
         <w:t>Referencias</w:t>
       </w:r>
@@ -2041,7 +2095,7 @@
       <w:pPr>
         <w:pStyle w:val="PSI-Ttulo1"/>
       </w:pPr>
-      <w:bookmarkStart w:id="3" w:name="_Toc176975295"/>
+      <w:bookmarkStart w:id="3" w:name="_Toc177028161"/>
       <w:r>
         <w:t>Objetivos</w:t>
       </w:r>
@@ -2051,7 +2105,7 @@
       <w:pPr>
         <w:pStyle w:val="PSI-Ttulo2"/>
       </w:pPr>
-      <w:bookmarkStart w:id="4" w:name="_Toc176975296"/>
+      <w:bookmarkStart w:id="4" w:name="_Toc177028162"/>
       <w:r>
         <w:t>Criterios de Evaluación</w:t>
       </w:r>
@@ -2102,7 +2156,7 @@
       <w:pPr>
         <w:pStyle w:val="PSI-Ttulo2"/>
       </w:pPr>
-      <w:bookmarkStart w:id="5" w:name="_Toc176975297"/>
+      <w:bookmarkStart w:id="5" w:name="_Toc177028163"/>
       <w:r>
         <w:t>Elementos de la Línea Base</w:t>
       </w:r>
@@ -2225,7 +2279,7 @@
       <w:pPr>
         <w:pStyle w:val="PSI-Ttulo1"/>
       </w:pPr>
-      <w:bookmarkStart w:id="6" w:name="_Toc176975298"/>
+      <w:bookmarkStart w:id="6" w:name="_Toc177028164"/>
       <w:r>
         <w:t>Planificación</w:t>
       </w:r>
@@ -3835,7 +3889,7 @@
       <w:pPr>
         <w:pStyle w:val="PSI-Ttulo1"/>
       </w:pPr>
-      <w:bookmarkStart w:id="8" w:name="_Toc176975299"/>
+      <w:bookmarkStart w:id="8" w:name="_Toc177028165"/>
       <w:r>
         <w:t>Recursos</w:t>
       </w:r>
@@ -3894,7 +3948,7 @@
         <w:pStyle w:val="PSI-Ttulo1"/>
       </w:pPr>
       <w:bookmarkStart w:id="9" w:name="_Toc257627937"/>
-      <w:bookmarkStart w:id="10" w:name="_Toc176975300"/>
+      <w:bookmarkStart w:id="10" w:name="_Toc177028166"/>
       <w:r>
         <w:t>Evaluación [Fecha]</w:t>
       </w:r>
@@ -3919,7 +3973,7 @@
         <w:pStyle w:val="PSI-Ttulo2"/>
       </w:pPr>
       <w:bookmarkStart w:id="11" w:name="_Toc257627938"/>
-      <w:bookmarkStart w:id="12" w:name="_Toc176975301"/>
+      <w:bookmarkStart w:id="12" w:name="_Toc177028167"/>
       <w:r>
         <w:t>Objetivos Alcanzados</w:t>
       </w:r>
@@ -3944,7 +3998,7 @@
         <w:pStyle w:val="PSI-Ttulo2"/>
       </w:pPr>
       <w:bookmarkStart w:id="13" w:name="_Toc257627939"/>
-      <w:bookmarkStart w:id="14" w:name="_Toc176975302"/>
+      <w:bookmarkStart w:id="14" w:name="_Toc177028168"/>
       <w:r>
         <w:t>Objetivos No Alcanzados</w:t>
       </w:r>
@@ -3969,7 +4023,7 @@
         <w:pStyle w:val="PSI-Ttulo2"/>
       </w:pPr>
       <w:bookmarkStart w:id="15" w:name="_Toc257627940"/>
-      <w:bookmarkStart w:id="16" w:name="_Toc176975303"/>
+      <w:bookmarkStart w:id="16" w:name="_Toc177028169"/>
       <w:r>
         <w:t>Elementos incluidos en la Línea Base</w:t>
       </w:r>
@@ -3994,7 +4048,7 @@
         <w:pStyle w:val="PSI-Ttulo1"/>
       </w:pPr>
       <w:bookmarkStart w:id="17" w:name="_Toc257627941"/>
-      <w:bookmarkStart w:id="18" w:name="_Toc176975304"/>
+      <w:bookmarkStart w:id="18" w:name="_Toc177028170"/>
       <w:r>
         <w:t>Conclusión</w:t>
       </w:r>
@@ -4020,7 +4074,7 @@
         <w:pStyle w:val="PSI-Ttulo2"/>
       </w:pPr>
       <w:bookmarkStart w:id="20" w:name="_Toc257627942"/>
-      <w:bookmarkStart w:id="21" w:name="_Toc176975305"/>
+      <w:bookmarkStart w:id="21" w:name="_Toc177028171"/>
       <w:r>
         <w:lastRenderedPageBreak/>
         <w:t>Estado del repositorio</w:t>
@@ -4327,8 +4381,13 @@
       </mc:AlternateContent>
     </w:r>
     <w:r>
-      <w:t>T-Code</w:t>
+      <w:t>T-</w:t>
     </w:r>
+    <w:proofErr w:type="spellStart"/>
+    <w:r>
+      <w:t>Code</w:t>
+    </w:r>
+    <w:proofErr w:type="spellEnd"/>
     <w:r>
       <w:tab/>
     </w:r>
@@ -4483,7 +4542,35 @@
       <w:rPr>
         <w:lang w:val="es-AR"/>
       </w:rPr>
-      <w:t xml:space="preserve">Agustín Collareda, Cintia Hernandez y </w:t>
+      <w:t xml:space="preserve">Agustín </w:t>
+    </w:r>
+    <w:proofErr w:type="spellStart"/>
+    <w:r>
+      <w:rPr>
+        <w:lang w:val="es-AR"/>
+      </w:rPr>
+      <w:t>Collareda</w:t>
+    </w:r>
+    <w:proofErr w:type="spellEnd"/>
+    <w:r>
+      <w:rPr>
+        <w:lang w:val="es-AR"/>
+      </w:rPr>
+      <w:t xml:space="preserve">, Cintia </w:t>
+    </w:r>
+    <w:proofErr w:type="spellStart"/>
+    <w:r>
+      <w:rPr>
+        <w:lang w:val="es-AR"/>
+      </w:rPr>
+      <w:t>Hernandez</w:t>
+    </w:r>
+    <w:proofErr w:type="spellEnd"/>
+    <w:r>
+      <w:rPr>
+        <w:lang w:val="es-AR"/>
+      </w:rPr>
+      <w:t xml:space="preserve"> y </w:t>
     </w:r>
     <w:r>
       <w:rPr>
@@ -4977,7 +5064,15 @@
       </mc:AlternateContent>
     </w:r>
     <w:r>
-      <w:t>Vesta Risk Manager</w:t>
+      <w:t xml:space="preserve">Vesta </w:t>
+    </w:r>
+    <w:proofErr w:type="spellStart"/>
+    <w:r>
+      <w:t>Risk</w:t>
+    </w:r>
+    <w:proofErr w:type="spellEnd"/>
+    <w:r>
+      <w:t xml:space="preserve"> Manager</w:t>
     </w:r>
     <w:r>
       <w:tab/>

</xml_diff>

<commit_message>
Doc: Modificaciones al plan de iteracion
</commit_message>
<xml_diff>
--- a/Etapa de elaboración/Iteración 1/Plan de iteración/Plan de Iteración 1_Vesta Risk Manager_T-Code.docx
+++ b/Etapa de elaboración/Iteración 1/Plan de iteración/Plan de Iteración 1_Vesta Risk Manager_T-Code.docx
@@ -469,21 +469,7 @@
         <w:rPr>
           <w:lang w:val="es-AR"/>
         </w:rPr>
-        <w:t xml:space="preserve">Agustín </w:t>
-      </w:r>
-      <w:proofErr w:type="spellStart"/>
-      <w:r>
-        <w:rPr>
-          <w:lang w:val="es-AR"/>
-        </w:rPr>
-        <w:t>Collareda</w:t>
-      </w:r>
-      <w:proofErr w:type="spellEnd"/>
-      <w:r>
-        <w:rPr>
-          <w:lang w:val="es-AR"/>
-        </w:rPr>
-        <w:t xml:space="preserve">, Cintia </w:t>
+        <w:t xml:space="preserve">Agustín Collareda, Cintia </w:t>
       </w:r>
       <w:proofErr w:type="spellStart"/>
       <w:r>
@@ -2137,7 +2123,7 @@
         </w:numPr>
       </w:pPr>
       <w:r>
-        <w:t>Actualizar la documentación necesaria.</w:t>
+        <w:t>Definir el plan de proyecto y de estimación.</w:t>
       </w:r>
     </w:p>
     <w:p>
@@ -2149,7 +2135,58 @@
         </w:numPr>
       </w:pPr>
       <w:r>
-        <w:t>Mitigar los posibles riesgos que ocurran en la iteración.</w:t>
+        <w:t>Definir las herramientas necesarias que se utilizaran para el desarrollo del proyecto.</w:t>
+      </w:r>
+    </w:p>
+    <w:p>
+      <w:pPr>
+        <w:pStyle w:val="Prrafodelista"/>
+        <w:numPr>
+          <w:ilvl w:val="0"/>
+          <w:numId w:val="15"/>
+        </w:numPr>
+      </w:pPr>
+      <w:r>
+        <w:t>Definir todos los requerimientos y casos de uso del sistema y realizar una documentación completa de los mismos.</w:t>
+      </w:r>
+    </w:p>
+    <w:p>
+      <w:pPr>
+        <w:pStyle w:val="Prrafodelista"/>
+        <w:numPr>
+          <w:ilvl w:val="0"/>
+          <w:numId w:val="15"/>
+        </w:numPr>
+      </w:pPr>
+      <w:r>
+        <w:t>Identificar posibles riesgos del proyecto, evaluarlos y generar planes de acción contra estos</w:t>
+      </w:r>
+      <w:r>
+        <w:t>.</w:t>
+      </w:r>
+    </w:p>
+    <w:p>
+      <w:pPr>
+        <w:pStyle w:val="Prrafodelista"/>
+        <w:numPr>
+          <w:ilvl w:val="0"/>
+          <w:numId w:val="15"/>
+        </w:numPr>
+      </w:pPr>
+      <w:r>
+        <w:t>Definir los aspectos necesarios para garantizar un proceso de desarrollo de calidad.</w:t>
+      </w:r>
+    </w:p>
+    <w:p>
+      <w:pPr>
+        <w:pStyle w:val="Prrafodelista"/>
+        <w:numPr>
+          <w:ilvl w:val="0"/>
+          <w:numId w:val="15"/>
+        </w:numPr>
+      </w:pPr>
+      <w:r>
+        <w:t>Planificar la siguiente iteración de la etapa de elaboración.</w:t>
       </w:r>
     </w:p>
     <w:p>
@@ -2281,6 +2318,7 @@
       </w:pPr>
       <w:bookmarkStart w:id="6" w:name="_Toc177028164"/>
       <w:r>
+        <w:lastRenderedPageBreak/>
         <w:t>Planificación</w:t>
       </w:r>
       <w:bookmarkEnd w:id="6"/>
@@ -2420,7 +2458,6 @@
           </w:tcPr>
           <w:p>
             <w:r>
-              <w:lastRenderedPageBreak/>
               <w:t xml:space="preserve">Introducción </w:t>
             </w:r>
           </w:p>
@@ -3348,6 +3385,7 @@
           </w:tcPr>
           <w:p>
             <w:r>
+              <w:lastRenderedPageBreak/>
               <w:t>Análisis de riesgos</w:t>
             </w:r>
           </w:p>
@@ -3469,7 +3507,6 @@
           </w:tcPr>
           <w:p>
             <w:r>
-              <w:lastRenderedPageBreak/>
               <w:t xml:space="preserve">Definir </w:t>
             </w:r>
             <w:r>
@@ -3907,6 +3944,11 @@
       </w:r>
     </w:p>
     <w:p>
+      <w:r>
+        <w:t>Software:</w:t>
+      </w:r>
+    </w:p>
+    <w:p>
       <w:pPr>
         <w:pStyle w:val="Prrafodelista"/>
         <w:numPr>
@@ -3927,7 +3969,7 @@
         </w:numPr>
       </w:pPr>
       <w:r>
-        <w:t>Computadoras personales.</w:t>
+        <w:t>Plantillas del PSI.</w:t>
       </w:r>
     </w:p>
     <w:p>
@@ -3939,10 +3981,58 @@
         </w:numPr>
       </w:pPr>
       <w:r>
-        <w:t>Plantillas del PSI.</w:t>
-      </w:r>
-    </w:p>
-    <w:p/>
+        <w:t>Draw.io</w:t>
+      </w:r>
+    </w:p>
+    <w:p>
+      <w:pPr>
+        <w:pStyle w:val="Prrafodelista"/>
+        <w:numPr>
+          <w:ilvl w:val="0"/>
+          <w:numId w:val="14"/>
+        </w:numPr>
+      </w:pPr>
+      <w:r>
+        <w:t>Git</w:t>
+      </w:r>
+    </w:p>
+    <w:p>
+      <w:r>
+        <w:t>Hardware:</w:t>
+      </w:r>
+    </w:p>
+    <w:p>
+      <w:pPr>
+        <w:pStyle w:val="Prrafodelista"/>
+        <w:numPr>
+          <w:ilvl w:val="0"/>
+          <w:numId w:val="14"/>
+        </w:numPr>
+      </w:pPr>
+      <w:r>
+        <w:t xml:space="preserve">3 </w:t>
+      </w:r>
+      <w:r>
+        <w:t>Computadoras personales.</w:t>
+      </w:r>
+    </w:p>
+    <w:p>
+      <w:r>
+        <w:t>Humanos:</w:t>
+      </w:r>
+    </w:p>
+    <w:p>
+      <w:pPr>
+        <w:pStyle w:val="Prrafodelista"/>
+        <w:numPr>
+          <w:ilvl w:val="0"/>
+          <w:numId w:val="16"/>
+        </w:numPr>
+      </w:pPr>
+      <w:r>
+        <w:t>3 desarrolladores.</w:t>
+      </w:r>
+    </w:p>
     <w:p>
       <w:pPr>
         <w:pStyle w:val="PSI-Ttulo1"/>
@@ -3975,6 +4065,7 @@
       <w:bookmarkStart w:id="11" w:name="_Toc257627938"/>
       <w:bookmarkStart w:id="12" w:name="_Toc177028167"/>
       <w:r>
+        <w:lastRenderedPageBreak/>
         <w:t>Objetivos Alcanzados</w:t>
       </w:r>
       <w:bookmarkEnd w:id="11"/>
@@ -4076,7 +4167,6 @@
       <w:bookmarkStart w:id="20" w:name="_Toc257627942"/>
       <w:bookmarkStart w:id="21" w:name="_Toc177028171"/>
       <w:r>
-        <w:lastRenderedPageBreak/>
         <w:t>Estado del repositorio</w:t>
       </w:r>
       <w:bookmarkEnd w:id="19"/>
@@ -4542,21 +4632,7 @@
       <w:rPr>
         <w:lang w:val="es-AR"/>
       </w:rPr>
-      <w:t xml:space="preserve">Agustín </w:t>
-    </w:r>
-    <w:proofErr w:type="spellStart"/>
-    <w:r>
-      <w:rPr>
-        <w:lang w:val="es-AR"/>
-      </w:rPr>
-      <w:t>Collareda</w:t>
-    </w:r>
-    <w:proofErr w:type="spellEnd"/>
-    <w:r>
-      <w:rPr>
-        <w:lang w:val="es-AR"/>
-      </w:rPr>
-      <w:t xml:space="preserve">, Cintia </w:t>
+      <w:t xml:space="preserve">Agustín Collareda, Cintia </w:t>
     </w:r>
     <w:proofErr w:type="spellStart"/>
     <w:r>
@@ -6113,6 +6189,119 @@
     </w:lvl>
   </w:abstractNum>
   <w:abstractNum w:abstractNumId="8" w15:restartNumberingAfterBreak="0">
+    <w:nsid w:val="49B9751D"/>
+    <w:multiLevelType w:val="hybridMultilevel"/>
+    <w:tmpl w:val="06BEEC8A"/>
+    <w:lvl w:ilvl="0" w:tplc="F656D8DE">
+      <w:start w:val="20"/>
+      <w:numFmt w:val="bullet"/>
+      <w:lvlText w:val="-"/>
+      <w:lvlJc w:val="left"/>
+      <w:pPr>
+        <w:ind w:left="720" w:hanging="360"/>
+      </w:pPr>
+      <w:rPr>
+        <w:rFonts w:ascii="Calibri" w:eastAsia="Calibri" w:hAnsi="Calibri" w:cs="Calibri" w:hint="default"/>
+      </w:rPr>
+    </w:lvl>
+    <w:lvl w:ilvl="1" w:tplc="2C0A0003" w:tentative="1">
+      <w:start w:val="1"/>
+      <w:numFmt w:val="bullet"/>
+      <w:lvlText w:val="o"/>
+      <w:lvlJc w:val="left"/>
+      <w:pPr>
+        <w:ind w:left="1440" w:hanging="360"/>
+      </w:pPr>
+      <w:rPr>
+        <w:rFonts w:ascii="Courier New" w:hAnsi="Courier New" w:cs="Courier New" w:hint="default"/>
+      </w:rPr>
+    </w:lvl>
+    <w:lvl w:ilvl="2" w:tplc="2C0A0005" w:tentative="1">
+      <w:start w:val="1"/>
+      <w:numFmt w:val="bullet"/>
+      <w:lvlText w:val=""/>
+      <w:lvlJc w:val="left"/>
+      <w:pPr>
+        <w:ind w:left="2160" w:hanging="360"/>
+      </w:pPr>
+      <w:rPr>
+        <w:rFonts w:ascii="Wingdings" w:hAnsi="Wingdings" w:hint="default"/>
+      </w:rPr>
+    </w:lvl>
+    <w:lvl w:ilvl="3" w:tplc="2C0A0001" w:tentative="1">
+      <w:start w:val="1"/>
+      <w:numFmt w:val="bullet"/>
+      <w:lvlText w:val=""/>
+      <w:lvlJc w:val="left"/>
+      <w:pPr>
+        <w:ind w:left="2880" w:hanging="360"/>
+      </w:pPr>
+      <w:rPr>
+        <w:rFonts w:ascii="Symbol" w:hAnsi="Symbol" w:hint="default"/>
+      </w:rPr>
+    </w:lvl>
+    <w:lvl w:ilvl="4" w:tplc="2C0A0003" w:tentative="1">
+      <w:start w:val="1"/>
+      <w:numFmt w:val="bullet"/>
+      <w:lvlText w:val="o"/>
+      <w:lvlJc w:val="left"/>
+      <w:pPr>
+        <w:ind w:left="3600" w:hanging="360"/>
+      </w:pPr>
+      <w:rPr>
+        <w:rFonts w:ascii="Courier New" w:hAnsi="Courier New" w:cs="Courier New" w:hint="default"/>
+      </w:rPr>
+    </w:lvl>
+    <w:lvl w:ilvl="5" w:tplc="2C0A0005" w:tentative="1">
+      <w:start w:val="1"/>
+      <w:numFmt w:val="bullet"/>
+      <w:lvlText w:val=""/>
+      <w:lvlJc w:val="left"/>
+      <w:pPr>
+        <w:ind w:left="4320" w:hanging="360"/>
+      </w:pPr>
+      <w:rPr>
+        <w:rFonts w:ascii="Wingdings" w:hAnsi="Wingdings" w:hint="default"/>
+      </w:rPr>
+    </w:lvl>
+    <w:lvl w:ilvl="6" w:tplc="2C0A0001" w:tentative="1">
+      <w:start w:val="1"/>
+      <w:numFmt w:val="bullet"/>
+      <w:lvlText w:val=""/>
+      <w:lvlJc w:val="left"/>
+      <w:pPr>
+        <w:ind w:left="5040" w:hanging="360"/>
+      </w:pPr>
+      <w:rPr>
+        <w:rFonts w:ascii="Symbol" w:hAnsi="Symbol" w:hint="default"/>
+      </w:rPr>
+    </w:lvl>
+    <w:lvl w:ilvl="7" w:tplc="2C0A0003" w:tentative="1">
+      <w:start w:val="1"/>
+      <w:numFmt w:val="bullet"/>
+      <w:lvlText w:val="o"/>
+      <w:lvlJc w:val="left"/>
+      <w:pPr>
+        <w:ind w:left="5760" w:hanging="360"/>
+      </w:pPr>
+      <w:rPr>
+        <w:rFonts w:ascii="Courier New" w:hAnsi="Courier New" w:cs="Courier New" w:hint="default"/>
+      </w:rPr>
+    </w:lvl>
+    <w:lvl w:ilvl="8" w:tplc="2C0A0005" w:tentative="1">
+      <w:start w:val="1"/>
+      <w:numFmt w:val="bullet"/>
+      <w:lvlText w:val=""/>
+      <w:lvlJc w:val="left"/>
+      <w:pPr>
+        <w:ind w:left="6480" w:hanging="360"/>
+      </w:pPr>
+      <w:rPr>
+        <w:rFonts w:ascii="Wingdings" w:hAnsi="Wingdings" w:hint="default"/>
+      </w:rPr>
+    </w:lvl>
+  </w:abstractNum>
+  <w:abstractNum w:abstractNumId="9" w15:restartNumberingAfterBreak="0">
     <w:nsid w:val="518521F3"/>
     <w:multiLevelType w:val="hybridMultilevel"/>
     <w:tmpl w:val="24E4A1A6"/>
@@ -6225,7 +6414,7 @@
       </w:rPr>
     </w:lvl>
   </w:abstractNum>
-  <w:abstractNum w:abstractNumId="9" w15:restartNumberingAfterBreak="0">
+  <w:abstractNum w:abstractNumId="10" w15:restartNumberingAfterBreak="0">
     <w:nsid w:val="52D90BB8"/>
     <w:multiLevelType w:val="hybridMultilevel"/>
     <w:tmpl w:val="1D2461DE"/>
@@ -6339,7 +6528,7 @@
       </w:rPr>
     </w:lvl>
   </w:abstractNum>
-  <w:abstractNum w:abstractNumId="10" w15:restartNumberingAfterBreak="0">
+  <w:abstractNum w:abstractNumId="11" w15:restartNumberingAfterBreak="0">
     <w:nsid w:val="546445E8"/>
     <w:multiLevelType w:val="hybridMultilevel"/>
     <w:tmpl w:val="433E0D8C"/>
@@ -6452,7 +6641,7 @@
       </w:rPr>
     </w:lvl>
   </w:abstractNum>
-  <w:abstractNum w:abstractNumId="11" w15:restartNumberingAfterBreak="0">
+  <w:abstractNum w:abstractNumId="12" w15:restartNumberingAfterBreak="0">
     <w:nsid w:val="708E589C"/>
     <w:multiLevelType w:val="multilevel"/>
     <w:tmpl w:val="381042DE"/>
@@ -6592,7 +6781,7 @@
       </w:rPr>
     </w:lvl>
   </w:abstractNum>
-  <w:abstractNum w:abstractNumId="12" w15:restartNumberingAfterBreak="0">
+  <w:abstractNum w:abstractNumId="13" w15:restartNumberingAfterBreak="0">
     <w:nsid w:val="7DD64906"/>
     <w:multiLevelType w:val="hybridMultilevel"/>
     <w:tmpl w:val="795E7434"/>
@@ -6731,25 +6920,28 @@
     <w:abstractNumId w:val="0"/>
   </w:num>
   <w:num w:numId="9" w16cid:durableId="497771924">
-    <w:abstractNumId w:val="11"/>
+    <w:abstractNumId w:val="12"/>
   </w:num>
   <w:num w:numId="10" w16cid:durableId="682244923">
-    <w:abstractNumId w:val="12"/>
+    <w:abstractNumId w:val="13"/>
   </w:num>
   <w:num w:numId="11" w16cid:durableId="136265290">
     <w:abstractNumId w:val="4"/>
   </w:num>
   <w:num w:numId="12" w16cid:durableId="1697348637">
+    <w:abstractNumId w:val="10"/>
+  </w:num>
+  <w:num w:numId="13" w16cid:durableId="1217476853">
     <w:abstractNumId w:val="9"/>
   </w:num>
-  <w:num w:numId="13" w16cid:durableId="1217476853">
-    <w:abstractNumId w:val="8"/>
-  </w:num>
   <w:num w:numId="14" w16cid:durableId="72315887">
-    <w:abstractNumId w:val="10"/>
+    <w:abstractNumId w:val="11"/>
   </w:num>
   <w:num w:numId="15" w16cid:durableId="1062947363">
     <w:abstractNumId w:val="6"/>
+  </w:num>
+  <w:num w:numId="16" w16cid:durableId="660038590">
+    <w:abstractNumId w:val="8"/>
   </w:num>
 </w:numbering>
 </file>

</xml_diff>